<commit_message>
chore: Agregar diagrama de clases
</commit_message>
<xml_diff>
--- a/Docs/Spotify_SIM.docx
+++ b/Docs/Spotify_SIM.docx
@@ -270,13 +270,11 @@
         <w:spacing w:after="0"/>
         <w:rPr>
           <w:rFonts w:cstheme="minorHAnsi"/>
-          <w:lang w:val="en-US"/>
-        </w:rPr>
-      </w:pPr>
-      <w:r>
-        <w:rPr>
-          <w:rFonts w:cstheme="minorHAnsi"/>
-          <w:lang w:val="en-US"/>
+        </w:rPr>
+      </w:pPr>
+      <w:r>
+        <w:rPr>
+          <w:rFonts w:cstheme="minorHAnsi"/>
         </w:rPr>
         <w:t>Santiago Bejarano</w:t>
       </w:r>
@@ -289,13 +287,11 @@
         <w:spacing w:after="0"/>
         <w:rPr>
           <w:rFonts w:cstheme="minorHAnsi"/>
-          <w:lang w:val="en-US"/>
-        </w:rPr>
-      </w:pPr>
-      <w:r>
-        <w:rPr>
-          <w:rFonts w:cstheme="minorHAnsi"/>
-          <w:lang w:val="en-US"/>
+        </w:rPr>
+      </w:pPr>
+      <w:r>
+        <w:rPr>
+          <w:rFonts w:cstheme="minorHAnsi"/>
         </w:rPr>
         <w:t>Isaac Friedman</w:t>
       </w:r>
@@ -355,21 +351,7 @@
         <w:rPr>
           <w:rFonts w:cstheme="minorHAnsi"/>
         </w:rPr>
-        <w:t xml:space="preserve">"Spotify </w:t>
-      </w:r>
-      <w:proofErr w:type="spellStart"/>
-      <w:r>
-        <w:rPr>
-          <w:rFonts w:cstheme="minorHAnsi"/>
-        </w:rPr>
-        <w:t>by</w:t>
-      </w:r>
-      <w:proofErr w:type="spellEnd"/>
-      <w:r>
-        <w:rPr>
-          <w:rFonts w:cstheme="minorHAnsi"/>
-        </w:rPr>
-        <w:t xml:space="preserve"> SIM" es una aplicación que permite a los usuarios crear y gestionar un registro detallado de álbumes de música. Los usuarios pueden agregar nuevos álbumes, añadir canciones a los álbumes, buscar álbumes por año y ver la lista de canciones de un álbum específico.</w:t>
+        <w:t>"Spotify by SIM" es una aplicación que permite a los usuarios crear y gestionar un registro detallado de álbumes de música. Los usuarios pueden agregar nuevos álbumes, añadir canciones a los álbumes, buscar álbumes por año y ver la lista de canciones de un álbum específico.</w:t>
       </w:r>
     </w:p>
     <w:p>
@@ -500,7 +482,6 @@
           <w:rFonts w:cstheme="minorHAnsi"/>
         </w:rPr>
       </w:pPr>
-      <w:proofErr w:type="spellStart"/>
       <w:r>
         <w:rPr>
           <w:rFonts w:cstheme="minorHAnsi"/>
@@ -509,7 +490,6 @@
         </w:rPr>
         <w:t>Main</w:t>
       </w:r>
-      <w:proofErr w:type="spellEnd"/>
       <w:r>
         <w:rPr>
           <w:rFonts w:cstheme="minorHAnsi"/>
@@ -529,7 +509,6 @@
           <w:rFonts w:cstheme="minorHAnsi"/>
         </w:rPr>
       </w:pPr>
-      <w:proofErr w:type="spellStart"/>
       <w:r>
         <w:rPr>
           <w:rFonts w:cstheme="minorHAnsi"/>
@@ -538,7 +517,6 @@
         </w:rPr>
         <w:t>Album</w:t>
       </w:r>
-      <w:proofErr w:type="spellEnd"/>
       <w:r>
         <w:rPr>
           <w:rFonts w:cstheme="minorHAnsi"/>
@@ -557,7 +535,6 @@
           <w:rFonts w:cstheme="minorHAnsi"/>
         </w:rPr>
       </w:pPr>
-      <w:proofErr w:type="spellStart"/>
       <w:r>
         <w:rPr>
           <w:rFonts w:cstheme="minorHAnsi"/>
@@ -566,7 +543,6 @@
         </w:rPr>
         <w:t>Cancion</w:t>
       </w:r>
-      <w:proofErr w:type="spellEnd"/>
       <w:r>
         <w:rPr>
           <w:rFonts w:cstheme="minorHAnsi"/>
@@ -673,21 +649,7 @@
         <w:rPr>
           <w:rFonts w:cstheme="minorHAnsi"/>
         </w:rPr>
-        <w:t xml:space="preserve">No se permiten letras, </w:t>
-      </w:r>
-      <w:proofErr w:type="spellStart"/>
-      <w:r>
-        <w:rPr>
-          <w:rFonts w:cstheme="minorHAnsi"/>
-        </w:rPr>
-        <w:t>floats</w:t>
-      </w:r>
-      <w:proofErr w:type="spellEnd"/>
-      <w:r>
-        <w:rPr>
-          <w:rFonts w:cstheme="minorHAnsi"/>
-        </w:rPr>
-        <w:t xml:space="preserve"> ni dobles.</w:t>
+        <w:t>No se permiten letras, floats ni dobles.</w:t>
       </w:r>
     </w:p>
     <w:p>
@@ -736,7 +698,6 @@
         </w:rPr>
         <w:t xml:space="preserve">La duración debe estar en formato </w:t>
       </w:r>
-      <w:proofErr w:type="spellStart"/>
       <w:r>
         <w:rPr>
           <w:rFonts w:cstheme="minorHAnsi"/>
@@ -745,7 +706,6 @@
         </w:rPr>
         <w:t>mm:ss</w:t>
       </w:r>
-      <w:proofErr w:type="spellEnd"/>
       <w:r>
         <w:rPr>
           <w:rFonts w:cstheme="minorHAnsi"/>
@@ -798,7 +758,6 @@
         </w:rPr>
         <w:t xml:space="preserve">La duración se muestra en formato </w:t>
       </w:r>
-      <w:proofErr w:type="spellStart"/>
       <w:r>
         <w:rPr>
           <w:rFonts w:cstheme="minorHAnsi"/>
@@ -807,7 +766,6 @@
         </w:rPr>
         <w:t>mm:ss</w:t>
       </w:r>
-      <w:proofErr w:type="spellEnd"/>
       <w:r>
         <w:rPr>
           <w:rFonts w:cstheme="minorHAnsi"/>
@@ -1113,7 +1071,6 @@
           <w:rFonts w:cstheme="minorHAnsi"/>
         </w:rPr>
       </w:pPr>
-      <w:proofErr w:type="spellStart"/>
       <w:r>
         <w:rPr>
           <w:rFonts w:cstheme="minorHAnsi"/>
@@ -1122,7 +1079,6 @@
         </w:rPr>
         <w:t>InputMismatchException</w:t>
       </w:r>
-      <w:proofErr w:type="spellEnd"/>
       <w:r>
         <w:rPr>
           <w:rFonts w:cstheme="minorHAnsi"/>
@@ -1142,7 +1098,6 @@
           <w:rFonts w:cstheme="minorHAnsi"/>
         </w:rPr>
       </w:pPr>
-      <w:proofErr w:type="spellStart"/>
       <w:r>
         <w:rPr>
           <w:rFonts w:cstheme="minorHAnsi"/>
@@ -1151,7 +1106,6 @@
         </w:rPr>
         <w:t>NumberFormatException</w:t>
       </w:r>
-      <w:proofErr w:type="spellEnd"/>
       <w:r>
         <w:rPr>
           <w:rFonts w:cstheme="minorHAnsi"/>
@@ -1234,13 +1188,125 @@
         </w:rPr>
       </w:pPr>
     </w:p>
+    <w:p>
+      <w:pPr>
+        <w:jc w:val="both"/>
+        <w:rPr>
+          <w:rFonts w:cstheme="minorHAnsi"/>
+        </w:rPr>
+      </w:pPr>
+    </w:p>
+    <w:p>
+      <w:pPr>
+        <w:jc w:val="both"/>
+        <w:rPr>
+          <w:rFonts w:cstheme="minorHAnsi"/>
+        </w:rPr>
+      </w:pPr>
+    </w:p>
+    <w:p>
+      <w:pPr>
+        <w:jc w:val="both"/>
+        <w:rPr>
+          <w:rFonts w:cstheme="minorHAnsi"/>
+        </w:rPr>
+      </w:pPr>
+    </w:p>
+    <w:p>
+      <w:pPr>
+        <w:jc w:val="both"/>
+        <w:rPr>
+          <w:rFonts w:cstheme="minorHAnsi"/>
+        </w:rPr>
+      </w:pPr>
+    </w:p>
+    <w:p>
+      <w:pPr>
+        <w:jc w:val="both"/>
+        <w:rPr>
+          <w:rFonts w:cstheme="minorHAnsi"/>
+          <w:b/>
+          <w:bCs/>
+        </w:rPr>
+      </w:pPr>
+      <w:r>
+        <w:rPr>
+          <w:rFonts w:cstheme="minorHAnsi"/>
+          <w:b/>
+          <w:bCs/>
+        </w:rPr>
+        <w:lastRenderedPageBreak/>
+        <w:t>Diagrama de Clases</w:t>
+      </w:r>
+    </w:p>
+    <w:p>
+      <w:pPr>
+        <w:jc w:val="both"/>
+        <w:rPr>
+          <w:rFonts w:cstheme="minorHAnsi"/>
+        </w:rPr>
+      </w:pPr>
+      <w:r>
+        <w:rPr>
+          <w:noProof/>
+        </w:rPr>
+        <w:drawing>
+          <wp:inline distT="0" distB="0" distL="0" distR="0" wp14:anchorId="4B1EAA15" wp14:editId="6B4A2A85">
+            <wp:extent cx="5612130" cy="4314190"/>
+            <wp:effectExtent l="0" t="0" r="7620" b="0"/>
+            <wp:docPr id="1900099172" name="Imagen 1" descr="Texto&#10;&#10;Descripción generada automáticamente"/>
+            <wp:cNvGraphicFramePr>
+              <a:graphicFrameLocks xmlns:a="http://schemas.openxmlformats.org/drawingml/2006/main" noChangeAspect="1"/>
+            </wp:cNvGraphicFramePr>
+            <a:graphic xmlns:a="http://schemas.openxmlformats.org/drawingml/2006/main">
+              <a:graphicData uri="http://schemas.openxmlformats.org/drawingml/2006/picture">
+                <pic:pic xmlns:pic="http://schemas.openxmlformats.org/drawingml/2006/picture">
+                  <pic:nvPicPr>
+                    <pic:cNvPr id="1900099172" name="Imagen 1" descr="Texto&#10;&#10;Descripción generada automáticamente"/>
+                    <pic:cNvPicPr>
+                      <a:picLocks noChangeAspect="1" noChangeArrowheads="1"/>
+                    </pic:cNvPicPr>
+                  </pic:nvPicPr>
+                  <pic:blipFill>
+                    <a:blip r:embed="rId10">
+                      <a:extLst>
+                        <a:ext uri="{28A0092B-C50C-407E-A947-70E740481C1C}">
+                          <a14:useLocalDpi xmlns:a14="http://schemas.microsoft.com/office/drawing/2010/main" val="0"/>
+                        </a:ext>
+                      </a:extLst>
+                    </a:blip>
+                    <a:srcRect/>
+                    <a:stretch>
+                      <a:fillRect/>
+                    </a:stretch>
+                  </pic:blipFill>
+                  <pic:spPr bwMode="auto">
+                    <a:xfrm>
+                      <a:off x="0" y="0"/>
+                      <a:ext cx="5612130" cy="4314190"/>
+                    </a:xfrm>
+                    <a:prstGeom prst="rect">
+                      <a:avLst/>
+                    </a:prstGeom>
+                    <a:noFill/>
+                    <a:ln>
+                      <a:noFill/>
+                    </a:ln>
+                  </pic:spPr>
+                </pic:pic>
+              </a:graphicData>
+            </a:graphic>
+          </wp:inline>
+        </w:drawing>
+      </w:r>
+    </w:p>
     <w:sectPr>
-      <w:headerReference w:type="even" r:id="rId10"/>
-      <w:headerReference w:type="default" r:id="rId11"/>
-      <w:footerReference w:type="even" r:id="rId12"/>
-      <w:footerReference w:type="default" r:id="rId13"/>
-      <w:headerReference w:type="first" r:id="rId14"/>
-      <w:footerReference w:type="first" r:id="rId15"/>
+      <w:headerReference w:type="even" r:id="rId11"/>
+      <w:headerReference w:type="default" r:id="rId12"/>
+      <w:footerReference w:type="even" r:id="rId13"/>
+      <w:footerReference w:type="default" r:id="rId14"/>
+      <w:headerReference w:type="first" r:id="rId15"/>
+      <w:footerReference w:type="first" r:id="rId16"/>
       <w:pgSz w:w="12240" w:h="15840"/>
       <w:pgMar w:top="993" w:right="1701" w:bottom="1417" w:left="1701" w:header="708" w:footer="708" w:gutter="0"/>
       <w:cols w:space="708"/>
@@ -5090,7 +5156,7 @@
   <w:style w:type="paragraph" w:default="1" w:styleId="Normal">
     <w:name w:val="Normal"/>
     <w:qFormat/>
-    <w:rsid w:val="008B6758"/>
+    <w:rsid w:val="00681574"/>
   </w:style>
   <w:style w:type="paragraph" w:styleId="Ttulo1">
     <w:name w:val="heading 1"/>
@@ -5188,6 +5254,7 @@
   <w:style w:type="character" w:default="1" w:styleId="Fuentedeprrafopredeter">
     <w:name w:val="Default Paragraph Font"/>
     <w:uiPriority w:val="1"/>
+    <w:semiHidden/>
     <w:unhideWhenUsed/>
   </w:style>
   <w:style w:type="table" w:default="1" w:styleId="Tablanormal">

</xml_diff>